<commit_message>
checks if a board is full and return  game draw
</commit_message>
<xml_diff>
--- a/onderzoek-rapport/Onderzeok Osama Halabi.docx
+++ b/onderzoek-rapport/Onderzeok Osama Halabi.docx
@@ -3216,14 +3216,9 @@
       <w:r>
         <w:t>FP-</w:t>
       </w:r>
-      <w:proofErr w:type="gramStart"/>
-      <w:r>
-        <w:t xml:space="preserve">taal </w:t>
-      </w:r>
-      <w:r>
-        <w:t xml:space="preserve"> en</w:t>
-      </w:r>
-      <w:proofErr w:type="gramEnd"/>
+      <w:r>
+        <w:t>taal en</w:t>
+      </w:r>
       <w:r>
         <w:t xml:space="preserve"> </w:t>
       </w:r>
@@ -3467,17 +3462,36 @@
           <w:lang w:val="en-US"/>
         </w:rPr>
       </w:pPr>
-      <w:hyperlink r:id="rId8" w:history="1">
-        <w:r>
-          <w:rPr>
-            <w:rStyle w:val="Hyperlink"/>
-            <w:i/>
-            <w:iCs/>
-            <w:lang w:val="en-US"/>
-          </w:rPr>
-          <w:t>Introductory Haskell course of the University of Pennsylvania</w:t>
-        </w:r>
-      </w:hyperlink>
+      <w:r>
+        <w:fldChar w:fldCharType="begin"/>
+      </w:r>
+      <w:r>
+        <w:rPr>
+          <w:lang w:val="en-US"/>
+        </w:rPr>
+        <w:instrText>HYPERLINK "https://www.seas.upenn.edu/~cis1940/spring13/lectures.html"</w:instrText>
+      </w:r>
+      <w:r>
+        <w:fldChar w:fldCharType="separate"/>
+      </w:r>
+      <w:r>
+        <w:rPr>
+          <w:rStyle w:val="Hyperlink"/>
+          <w:i/>
+          <w:iCs/>
+          <w:lang w:val="en-US"/>
+        </w:rPr>
+        <w:t>Introductory Haskell course of the University of Pennsylvania</w:t>
+      </w:r>
+      <w:r>
+        <w:rPr>
+          <w:rStyle w:val="Hyperlink"/>
+          <w:i/>
+          <w:iCs/>
+          <w:lang w:val="en-US"/>
+        </w:rPr>
+        <w:fldChar w:fldCharType="end"/>
+      </w:r>
     </w:p>
     <w:p>
       <w:pPr>
@@ -3493,7 +3507,7 @@
           <w:lang w:val="en-US"/>
         </w:rPr>
       </w:pPr>
-      <w:hyperlink r:id="rId9" w:history="1">
+      <w:hyperlink r:id="rId8" w:history="1">
         <w:r>
           <w:rPr>
             <w:rStyle w:val="Hyperlink"/>
@@ -3706,17 +3720,36 @@
           <w:lang w:val="en-US"/>
         </w:rPr>
       </w:pPr>
-      <w:hyperlink r:id="rId10" w:history="1">
-        <w:r>
-          <w:rPr>
-            <w:rStyle w:val="Hyperlink"/>
-            <w:i/>
-            <w:iCs/>
-            <w:lang w:val="en-US"/>
-          </w:rPr>
-          <w:t>What is Haskell Programming Language?</w:t>
-        </w:r>
-      </w:hyperlink>
+      <w:r>
+        <w:fldChar w:fldCharType="begin"/>
+      </w:r>
+      <w:r>
+        <w:rPr>
+          <w:lang w:val="en-US"/>
+        </w:rPr>
+        <w:instrText>HYPERLINK "https://www.geeksforgeeks.org/what-is-haskell-programming-language/"</w:instrText>
+      </w:r>
+      <w:r>
+        <w:fldChar w:fldCharType="separate"/>
+      </w:r>
+      <w:r>
+        <w:rPr>
+          <w:rStyle w:val="Hyperlink"/>
+          <w:i/>
+          <w:iCs/>
+          <w:lang w:val="en-US"/>
+        </w:rPr>
+        <w:t>What is Haskell Programming Language?</w:t>
+      </w:r>
+      <w:r>
+        <w:rPr>
+          <w:rStyle w:val="Hyperlink"/>
+          <w:i/>
+          <w:iCs/>
+          <w:lang w:val="en-US"/>
+        </w:rPr>
+        <w:fldChar w:fldCharType="end"/>
+      </w:r>
     </w:p>
     <w:p>
       <w:pPr>
@@ -3730,7 +3763,7 @@
           <w:lang w:val="en-US"/>
         </w:rPr>
       </w:pPr>
-      <w:hyperlink r:id="rId11" w:history="1">
+      <w:hyperlink r:id="rId9" w:history="1">
         <w:r>
           <w:rPr>
             <w:rStyle w:val="Hyperlink"/>
@@ -3756,7 +3789,7 @@
           <w:lang w:val="en-US"/>
         </w:rPr>
       </w:pPr>
-      <w:hyperlink r:id="rId12" w:history="1">
+      <w:hyperlink r:id="rId10" w:history="1">
         <w:proofErr w:type="spellStart"/>
         <w:r>
           <w:rPr>
@@ -4775,17 +4808,36 @@
           <w:lang w:val="en-US"/>
         </w:rPr>
       </w:pPr>
-      <w:hyperlink r:id="rId13" w:history="1">
-        <w:r>
-          <w:rPr>
-            <w:rStyle w:val="Hyperlink"/>
-            <w:i/>
-            <w:iCs/>
-            <w:lang w:val="en-US"/>
-          </w:rPr>
-          <w:t>Learn You a Haskell for Great Good!</w:t>
-        </w:r>
-      </w:hyperlink>
+      <w:r>
+        <w:fldChar w:fldCharType="begin"/>
+      </w:r>
+      <w:r>
+        <w:rPr>
+          <w:lang w:val="en-US"/>
+        </w:rPr>
+        <w:instrText>HYPERLINK "http://learnyouahaskell.com/chapters"</w:instrText>
+      </w:r>
+      <w:r>
+        <w:fldChar w:fldCharType="separate"/>
+      </w:r>
+      <w:r>
+        <w:rPr>
+          <w:rStyle w:val="Hyperlink"/>
+          <w:i/>
+          <w:iCs/>
+          <w:lang w:val="en-US"/>
+        </w:rPr>
+        <w:t>Learn You a Haskell for Great Good!</w:t>
+      </w:r>
+      <w:r>
+        <w:rPr>
+          <w:rStyle w:val="Hyperlink"/>
+          <w:i/>
+          <w:iCs/>
+          <w:lang w:val="en-US"/>
+        </w:rPr>
+        <w:fldChar w:fldCharType="end"/>
+      </w:r>
     </w:p>
     <w:p>
       <w:pPr>
@@ -4801,7 +4853,7 @@
           <w:lang w:val="en-US"/>
         </w:rPr>
       </w:pPr>
-      <w:hyperlink r:id="rId14" w:history="1">
+      <w:hyperlink r:id="rId11" w:history="1">
         <w:r>
           <w:rPr>
             <w:rStyle w:val="Hyperlink"/>
@@ -4835,17 +4887,36 @@
           <w:lang w:val="en-US"/>
         </w:rPr>
       </w:pPr>
-      <w:hyperlink r:id="rId15" w:anchor="advanced" w:history="1">
-        <w:r>
-          <w:rPr>
-            <w:rStyle w:val="Hyperlink"/>
-            <w:i/>
-            <w:iCs/>
-            <w:lang w:val="en-US"/>
-          </w:rPr>
-          <w:t>Haskell Tutorial: get started with functional programming</w:t>
-        </w:r>
-      </w:hyperlink>
+      <w:r>
+        <w:fldChar w:fldCharType="begin"/>
+      </w:r>
+      <w:r>
+        <w:rPr>
+          <w:lang w:val="en-US"/>
+        </w:rPr>
+        <w:instrText>HYPERLINK "https://www.educative.io/blog/haskell-tutorial" \l "advanced"</w:instrText>
+      </w:r>
+      <w:r>
+        <w:fldChar w:fldCharType="separate"/>
+      </w:r>
+      <w:r>
+        <w:rPr>
+          <w:rStyle w:val="Hyperlink"/>
+          <w:i/>
+          <w:iCs/>
+          <w:lang w:val="en-US"/>
+        </w:rPr>
+        <w:t>Haskell Tutorial: get started with functional programming</w:t>
+      </w:r>
+      <w:r>
+        <w:rPr>
+          <w:rStyle w:val="Hyperlink"/>
+          <w:i/>
+          <w:iCs/>
+          <w:lang w:val="en-US"/>
+        </w:rPr>
+        <w:fldChar w:fldCharType="end"/>
+      </w:r>
     </w:p>
     <w:p>
       <w:pPr>
@@ -4853,19 +4924,7 @@
       </w:pPr>
       <w:bookmarkStart w:id="32" w:name="_Toc127795723"/>
       <w:r>
-        <w:t>V</w:t>
-      </w:r>
-      <w:r>
-        <w:t xml:space="preserve">erschil tussen </w:t>
-      </w:r>
-      <w:r>
-        <w:t xml:space="preserve">FP </w:t>
-      </w:r>
-      <w:r>
-        <w:t xml:space="preserve">en </w:t>
-      </w:r>
-      <w:r>
-        <w:t>OOP</w:t>
+        <w:t>Verschil tussen FP en OOP</w:t>
       </w:r>
       <w:bookmarkEnd w:id="32"/>
     </w:p>
@@ -4880,13 +4939,7 @@
         <w:t>object georiënteerd</w:t>
       </w:r>
       <w:r>
-        <w:t xml:space="preserve"> programmeren (OOP) en functioneel programmeren (FP) is </w:t>
-      </w:r>
-      <w:r>
-        <w:t>hoe met data en functies omgaan</w:t>
-      </w:r>
-      <w:r>
-        <w:t>.</w:t>
+        <w:t xml:space="preserve"> programmeren (OOP) en functioneel programmeren (FP) is hoe met data en functies omgaan.</w:t>
       </w:r>
     </w:p>
     <w:p>
@@ -4952,26 +5005,36 @@
           <w:lang w:val="en-US"/>
         </w:rPr>
       </w:pPr>
-      <w:hyperlink r:id="rId16" w:anchor="oop" w:history="1">
-        <w:r>
-          <w:rPr>
-            <w:rStyle w:val="Hyperlink"/>
-            <w:i/>
-            <w:iCs/>
-            <w:lang w:val="en-US"/>
-          </w:rPr>
-          <w:t>Functional programming vs OOP: Which paradigm to use</w:t>
-        </w:r>
-        <w:r>
-          <w:rPr>
-            <w:rStyle w:val="Hyperlink"/>
-            <w:i/>
-            <w:iCs/>
-            <w:lang w:val="en-US"/>
-          </w:rPr>
-          <w:t>?</w:t>
-        </w:r>
-      </w:hyperlink>
+      <w:r>
+        <w:fldChar w:fldCharType="begin"/>
+      </w:r>
+      <w:r>
+        <w:rPr>
+          <w:lang w:val="en-US"/>
+        </w:rPr>
+        <w:instrText>HYPERLINK "https://www.educative.io/blog/functional-programming-vs-oop" \l "oop"</w:instrText>
+      </w:r>
+      <w:r>
+        <w:fldChar w:fldCharType="separate"/>
+      </w:r>
+      <w:r>
+        <w:rPr>
+          <w:rStyle w:val="Hyperlink"/>
+          <w:i/>
+          <w:iCs/>
+          <w:lang w:val="en-US"/>
+        </w:rPr>
+        <w:t>Functional programming vs OOP: Which paradigm to use?</w:t>
+      </w:r>
+      <w:r>
+        <w:rPr>
+          <w:rStyle w:val="Hyperlink"/>
+          <w:i/>
+          <w:iCs/>
+          <w:lang w:val="en-US"/>
+        </w:rPr>
+        <w:fldChar w:fldCharType="end"/>
+      </w:r>
     </w:p>
     <w:p>
       <w:pPr>
@@ -4985,7 +5048,7 @@
           <w:lang w:val="en-US"/>
         </w:rPr>
       </w:pPr>
-      <w:hyperlink r:id="rId17" w:history="1">
+      <w:hyperlink r:id="rId12" w:history="1">
         <w:r>
           <w:rPr>
             <w:rStyle w:val="Hyperlink"/>
@@ -5063,7 +5126,7 @@
       <w:r>
         <w:t xml:space="preserve">. (n.d.). Penn Engineers University. Retrieved February 2, 2023, from </w:t>
       </w:r>
-      <w:hyperlink r:id="rId18" w:history="1">
+      <w:hyperlink r:id="rId13" w:history="1">
         <w:r>
           <w:rPr>
             <w:rStyle w:val="Hyperlink"/>
@@ -5104,7 +5167,7 @@
       <w:r>
         <w:t xml:space="preserve">. GitHub. Retrieved February 2, 2023, from </w:t>
       </w:r>
-      <w:hyperlink r:id="rId19" w:history="1">
+      <w:hyperlink r:id="rId14" w:history="1">
         <w:r>
           <w:rPr>
             <w:rStyle w:val="Hyperlink"/>
@@ -5140,7 +5203,7 @@
       <w:r>
         <w:t xml:space="preserve">. </w:t>
       </w:r>
-      <w:hyperlink r:id="rId20" w:history="1">
+      <w:hyperlink r:id="rId15" w:history="1">
         <w:r>
           <w:rPr>
             <w:rStyle w:val="Hyperlink"/>
@@ -5180,7 +5243,7 @@
         <w:spacing w:before="0" w:beforeAutospacing="0" w:after="0" w:afterAutospacing="0" w:line="480" w:lineRule="auto"/>
         <w:ind w:left="720"/>
       </w:pPr>
-      <w:hyperlink r:id="rId21" w:history="1">
+      <w:hyperlink r:id="rId16" w:history="1">
         <w:r>
           <w:rPr>
             <w:rStyle w:val="Hyperlink"/>
@@ -5225,15 +5288,32 @@
         </w:rPr>
         <w:t xml:space="preserve">Medium. </w:t>
       </w:r>
-      <w:hyperlink r:id="rId22" w:history="1">
-        <w:r>
-          <w:rPr>
-            <w:rStyle w:val="Hyperlink"/>
-            <w:lang w:val="nl-NL"/>
-          </w:rPr>
-          <w:t>https://medium.com/geekculture/why-haskell-a9117c42da12</w:t>
-        </w:r>
-      </w:hyperlink>
+      <w:r>
+        <w:fldChar w:fldCharType="begin"/>
+      </w:r>
+      <w:r>
+        <w:rPr>
+          <w:lang w:val="nl-NL"/>
+        </w:rPr>
+        <w:instrText>HYPERLINK "https://medium.com/geekculture/why-haskell-a9117c42da12"</w:instrText>
+      </w:r>
+      <w:r>
+        <w:fldChar w:fldCharType="separate"/>
+      </w:r>
+      <w:r>
+        <w:rPr>
+          <w:rStyle w:val="Hyperlink"/>
+          <w:lang w:val="nl-NL"/>
+        </w:rPr>
+        <w:t>https://medium.com/geekculture/why-haskell-a9117c42da12</w:t>
+      </w:r>
+      <w:r>
+        <w:rPr>
+          <w:rStyle w:val="Hyperlink"/>
+          <w:lang w:val="nl-NL"/>
+        </w:rPr>
+        <w:fldChar w:fldCharType="end"/>
+      </w:r>
     </w:p>
     <w:p>
       <w:pPr>
@@ -5269,7 +5349,7 @@
         <w:spacing w:before="0" w:beforeAutospacing="0" w:after="0" w:afterAutospacing="0" w:line="480" w:lineRule="auto"/>
         <w:ind w:left="720"/>
       </w:pPr>
-      <w:hyperlink r:id="rId23" w:history="1">
+      <w:hyperlink r:id="rId17" w:history="1">
         <w:r>
           <w:rPr>
             <w:rStyle w:val="Hyperlink"/>
@@ -5307,7 +5387,7 @@
         <w:spacing w:before="0" w:beforeAutospacing="0" w:after="0" w:afterAutospacing="0" w:line="480" w:lineRule="auto"/>
         <w:ind w:left="720"/>
       </w:pPr>
-      <w:hyperlink r:id="rId24" w:history="1">
+      <w:hyperlink r:id="rId18" w:history="1">
         <w:r>
           <w:rPr>
             <w:rStyle w:val="Hyperlink"/>
@@ -5366,7 +5446,7 @@
         <w:spacing w:before="0" w:beforeAutospacing="0" w:after="0" w:afterAutospacing="0" w:line="480" w:lineRule="auto"/>
         <w:ind w:left="720"/>
       </w:pPr>
-      <w:hyperlink r:id="rId25" w:history="1">
+      <w:hyperlink r:id="rId19" w:history="1">
         <w:r>
           <w:rPr>
             <w:rStyle w:val="Hyperlink"/>

</xml_diff>